<commit_message>
Added content to the lab report.
</commit_message>
<xml_diff>
--- a/lab5/report.docx
+++ b/lab5/report.docx
@@ -62,7 +62,12 @@
         <w:pStyle w:val="BodyText"/>
       </w:pPr>
       <w:r>
-        <w:t xml:space="preserve">In this lab, we had our first experience with conditionals and control flow in Assembly. We write a </w:t>
+        <w:t>In this lab, we had</w:t>
+      </w:r>
+      <w:bookmarkStart w:id="1" w:name="_GoBack"/>
+      <w:bookmarkEnd w:id="1"/>
+      <w:r>
+        <w:t xml:space="preserve"> our first experience with conditionals and control flow in Assembly. We write a </w:t>
       </w:r>
       <w:r>
         <w:rPr>
@@ -119,8 +124,8 @@
       <w:pPr>
         <w:pStyle w:val="Heading2"/>
       </w:pPr>
-      <w:bookmarkStart w:id="1" w:name="obstacles"/>
-      <w:bookmarkEnd w:id="1"/>
+      <w:bookmarkStart w:id="2" w:name="obstacles"/>
+      <w:bookmarkEnd w:id="2"/>
       <w:r>
         <w:t>Obstacles</w:t>
       </w:r>
@@ -159,10 +164,33 @@
     </w:p>
     <w:p>
       <w:pPr>
+        <w:pStyle w:val="BodyText"/>
+        <w:numPr>
+          <w:ilvl w:val="0"/>
+          <w:numId w:val="3"/>
+        </w:numPr>
+      </w:pPr>
+      <w:r>
+        <w:t xml:space="preserve">Incrementing the number of guesses variable by using the </w:t>
+      </w:r>
+      <w:r>
+        <w:rPr>
+          <w:rFonts w:ascii="Courier New" w:hAnsi="Courier New" w:cs="Courier New"/>
+          <w:sz w:val="20"/>
+          <w:szCs w:val="20"/>
+        </w:rPr>
+        <w:t>inc</w:t>
+      </w:r>
+      <w:r>
+        <w:t xml:space="preserve"> command took several failed assembles, because of a forgotten pointer to the value behind the variable.</w:t>
+      </w:r>
+    </w:p>
+    <w:p>
+      <w:pPr>
         <w:pStyle w:val="Heading2"/>
       </w:pPr>
-      <w:bookmarkStart w:id="2" w:name="results"/>
-      <w:bookmarkEnd w:id="2"/>
+      <w:bookmarkStart w:id="3" w:name="results"/>
+      <w:bookmarkEnd w:id="3"/>
       <w:r>
         <w:t>Results</w:t>
       </w:r>
@@ -231,8 +259,6 @@
       <w:r>
         <w:t xml:space="preserve"> function.</w:t>
       </w:r>
-      <w:bookmarkStart w:id="3" w:name="_GoBack"/>
-      <w:bookmarkEnd w:id="3"/>
     </w:p>
     <w:sectPr>
       <w:pgSz w:w="12240" w:h="15840"/>

</xml_diff>